<commit_message>
startin export excel offices
</commit_message>
<xml_diff>
--- a/public/static/temp/02001-0057012-4.docx
+++ b/public/static/temp/02001-0057012-4.docx
@@ -359,7 +359,7 @@
           <w:sz w:val="24"/>
           <w:szCs w:val="24"/>
         </w:rPr>
-        <w:t>Atento a lo señalado precedentemente por la Dirección Provincial de Asuntos Jurídicos y Despacho, remítase a intervención de la Dirección Provincial de Educación Especial .-</w:t>
+        <w:t>Atento a lo informado por la Dirección Provincial de Educación Especial , vuelva a la Dirección Provincial de Asuntos Jurídicos y Despacho sus fines.-</w:t>
       </w:r>
     </w:p>
     <w:p>
@@ -696,7 +696,7 @@
         <w:szCs w:val="12"/>
         <w:lang w:val="es-AR" w:eastAsia="zh-CN" w:bidi="hi-IN"/>
       </w:rPr>
-      <w:t>Dirección Provincial de Educación Especial – Codigo: 004010607</w:t>
+      <w:t>Dirección Provincial de Asuntos Jurídicos y Despacho – Codigo: 004010137</w:t>
     </w:r>
   </w:p>
 </w:ftr>

</xml_diff>